<commit_message>
ups forgot to close word
</commit_message>
<xml_diff>
--- a/Lab5/Relatório LAB 5 AA.docx
+++ b/Lab5/Relatório LAB 5 AA.docx
@@ -85,11 +85,13 @@
       <w:pPr>
         <w:rPr>
           <w:sz w:val="28"/>
-        </w:rPr>
-      </w:pPr>
-      <w:r>
-        <w:rPr>
-          <w:sz w:val="28"/>
+          <w:lang w:val="en-US"/>
+        </w:rPr>
+      </w:pPr>
+      <w:r>
+        <w:rPr>
+          <w:sz w:val="28"/>
+          <w:lang w:val="en-US"/>
         </w:rPr>
         <w:t>2.5</w:t>
       </w:r>
@@ -98,11 +100,13 @@
       <w:pPr>
         <w:rPr>
           <w:sz w:val="28"/>
-        </w:rPr>
-      </w:pPr>
-      <w:r>
-        <w:rPr>
-          <w:sz w:val="28"/>
+          <w:lang w:val="en-US"/>
+        </w:rPr>
+      </w:pPr>
+      <w:r>
+        <w:rPr>
+          <w:sz w:val="28"/>
+          <w:lang w:val="en-US"/>
         </w:rPr>
         <w:t>3.1</w:t>
       </w:r>
@@ -111,11 +115,13 @@
       <w:pPr>
         <w:rPr>
           <w:sz w:val="28"/>
-        </w:rPr>
-      </w:pPr>
-      <w:r>
-        <w:rPr>
-          <w:sz w:val="28"/>
+          <w:lang w:val="en-US"/>
+        </w:rPr>
+      </w:pPr>
+      <w:r>
+        <w:rPr>
+          <w:sz w:val="28"/>
+          <w:lang w:val="en-US"/>
         </w:rPr>
         <w:t>3.2</w:t>
       </w:r>
@@ -206,6 +212,57 @@
           <w:sz w:val="24"/>
           <w:lang w:val="en-US"/>
         </w:rPr>
+        <w:t>P = 2 -&gt; Error = 35%, SV: 100</w:t>
+      </w:r>
+    </w:p>
+    <w:p>
+      <w:pPr>
+        <w:rPr>
+          <w:sz w:val="24"/>
+          <w:lang w:val="en-US"/>
+        </w:rPr>
+      </w:pPr>
+      <w:r>
+        <w:rPr>
+          <w:sz w:val="24"/>
+          <w:lang w:val="en-US"/>
+        </w:rPr>
+        <w:t>P = 3 -&gt;</w:t>
+      </w:r>
+      <w:r>
+        <w:rPr>
+          <w:sz w:val="24"/>
+          <w:lang w:val="en-US"/>
+        </w:rPr>
+        <w:t xml:space="preserve"> </w:t>
+      </w:r>
+      <w:r>
+        <w:rPr>
+          <w:sz w:val="24"/>
+          <w:lang w:val="en-US"/>
+        </w:rPr>
+        <w:t>Error = 35%, SV:</w:t>
+      </w:r>
+      <w:r>
+        <w:rPr>
+          <w:sz w:val="24"/>
+          <w:lang w:val="en-US"/>
+        </w:rPr>
+        <w:t xml:space="preserve"> 99</w:t>
+      </w:r>
+    </w:p>
+    <w:p>
+      <w:pPr>
+        <w:rPr>
+          <w:sz w:val="24"/>
+          <w:lang w:val="en-US"/>
+        </w:rPr>
+      </w:pPr>
+      <w:r>
+        <w:rPr>
+          <w:sz w:val="24"/>
+          <w:lang w:val="en-US"/>
+        </w:rPr>
         <w:t xml:space="preserve">P = </w:t>
       </w:r>
       <w:r>
@@ -213,6 +270,272 @@
           <w:sz w:val="24"/>
           <w:lang w:val="en-US"/>
         </w:rPr>
+        <w:t>4</w:t>
+      </w:r>
+      <w:r>
+        <w:rPr>
+          <w:sz w:val="24"/>
+          <w:lang w:val="en-US"/>
+        </w:rPr>
+        <w:t xml:space="preserve"> -&gt; Error = </w:t>
+      </w:r>
+      <w:r>
+        <w:rPr>
+          <w:sz w:val="24"/>
+          <w:lang w:val="en-US"/>
+        </w:rPr>
+        <w:t>20</w:t>
+      </w:r>
+      <w:r>
+        <w:rPr>
+          <w:sz w:val="24"/>
+          <w:lang w:val="en-US"/>
+        </w:rPr>
+        <w:t xml:space="preserve">%, SV: </w:t>
+      </w:r>
+      <w:r>
+        <w:rPr>
+          <w:sz w:val="24"/>
+          <w:lang w:val="en-US"/>
+        </w:rPr>
+        <w:t xml:space="preserve"> 83</w:t>
+      </w:r>
+    </w:p>
+    <w:p>
+      <w:pPr>
+        <w:rPr>
+          <w:sz w:val="24"/>
+          <w:lang w:val="en-US"/>
+        </w:rPr>
+      </w:pPr>
+      <w:r>
+        <w:rPr>
+          <w:sz w:val="24"/>
+          <w:lang w:val="en-US"/>
+        </w:rPr>
+        <w:t xml:space="preserve">P = </w:t>
+      </w:r>
+      <w:r>
+        <w:rPr>
+          <w:sz w:val="24"/>
+          <w:lang w:val="en-US"/>
+        </w:rPr>
+        <w:t>5</w:t>
+      </w:r>
+      <w:r>
+        <w:rPr>
+          <w:sz w:val="24"/>
+          <w:lang w:val="en-US"/>
+        </w:rPr>
+        <w:t xml:space="preserve"> -&gt; Error = </w:t>
+      </w:r>
+      <w:r>
+        <w:rPr>
+          <w:sz w:val="24"/>
+          <w:lang w:val="en-US"/>
+        </w:rPr>
+        <w:t>14</w:t>
+      </w:r>
+      <w:r>
+        <w:rPr>
+          <w:sz w:val="24"/>
+          <w:lang w:val="en-US"/>
+        </w:rPr>
+        <w:t xml:space="preserve">%, SV: </w:t>
+      </w:r>
+      <w:r>
+        <w:rPr>
+          <w:sz w:val="24"/>
+          <w:lang w:val="en-US"/>
+        </w:rPr>
+        <w:t xml:space="preserve"> 93</w:t>
+      </w:r>
+    </w:p>
+    <w:p>
+      <w:pPr>
+        <w:rPr>
+          <w:sz w:val="24"/>
+          <w:lang w:val="en-US"/>
+        </w:rPr>
+      </w:pPr>
+      <w:r>
+        <w:rPr>
+          <w:sz w:val="24"/>
+          <w:lang w:val="en-US"/>
+        </w:rPr>
+        <w:t xml:space="preserve">P = </w:t>
+      </w:r>
+      <w:r>
+        <w:rPr>
+          <w:sz w:val="24"/>
+          <w:lang w:val="en-US"/>
+        </w:rPr>
+        <w:t>6</w:t>
+      </w:r>
+      <w:r>
+        <w:rPr>
+          <w:sz w:val="24"/>
+          <w:lang w:val="en-US"/>
+        </w:rPr>
+        <w:t xml:space="preserve"> -&gt; Error = </w:t>
+      </w:r>
+      <w:r>
+        <w:rPr>
+          <w:sz w:val="24"/>
+          <w:lang w:val="en-US"/>
+        </w:rPr>
+        <w:t>0</w:t>
+      </w:r>
+      <w:r>
+        <w:rPr>
+          <w:sz w:val="24"/>
+          <w:lang w:val="en-US"/>
+        </w:rPr>
+        <w:t xml:space="preserve">%, SV: </w:t>
+      </w:r>
+      <w:r>
+        <w:rPr>
+          <w:sz w:val="24"/>
+          <w:lang w:val="en-US"/>
+        </w:rPr>
+        <w:t xml:space="preserve"> 77</w:t>
+      </w:r>
+    </w:p>
+    <w:p>
+      <w:pPr>
+        <w:rPr>
+          <w:sz w:val="24"/>
+          <w:lang w:val="en-US"/>
+        </w:rPr>
+      </w:pPr>
+      <w:r>
+        <w:rPr>
+          <w:sz w:val="24"/>
+          <w:lang w:val="en-US"/>
+        </w:rPr>
+        <w:t xml:space="preserve">P = </w:t>
+      </w:r>
+      <w:r>
+        <w:rPr>
+          <w:sz w:val="24"/>
+          <w:lang w:val="en-US"/>
+        </w:rPr>
+        <w:t>7</w:t>
+      </w:r>
+      <w:r>
+        <w:rPr>
+          <w:sz w:val="24"/>
+          <w:lang w:val="en-US"/>
+        </w:rPr>
+        <w:t xml:space="preserve"> -&gt; Error = </w:t>
+      </w:r>
+      <w:r>
+        <w:rPr>
+          <w:sz w:val="24"/>
+          <w:lang w:val="en-US"/>
+        </w:rPr>
+        <w:t>0</w:t>
+      </w:r>
+      <w:r>
+        <w:rPr>
+          <w:sz w:val="24"/>
+          <w:lang w:val="en-US"/>
+        </w:rPr>
+        <w:t xml:space="preserve">%, SV: </w:t>
+      </w:r>
+      <w:r>
+        <w:rPr>
+          <w:sz w:val="24"/>
+          <w:lang w:val="en-US"/>
+        </w:rPr>
+        <w:t xml:space="preserve"> 91</w:t>
+      </w:r>
+    </w:p>
+    <w:p>
+      <w:pPr>
+        <w:rPr>
+          <w:sz w:val="24"/>
+          <w:lang w:val="en-US"/>
+        </w:rPr>
+      </w:pPr>
+    </w:p>
+    <w:p>
+      <w:pPr>
+        <w:rPr>
+          <w:sz w:val="28"/>
+          <w:lang w:val="en-US"/>
+        </w:rPr>
+      </w:pPr>
+      <w:r>
+        <w:rPr>
+          <w:sz w:val="28"/>
+          <w:lang w:val="en-US"/>
+        </w:rPr>
+        <w:t>4.2</w:t>
+      </w:r>
+      <w:r>
+        <w:rPr>
+          <w:sz w:val="28"/>
+          <w:lang w:val="en-US"/>
+        </w:rPr>
+        <w:t xml:space="preserve"> - </w:t>
+      </w:r>
+      <w:r>
+        <w:rPr>
+          <w:sz w:val="28"/>
+          <w:lang w:val="en-US"/>
+        </w:rPr>
+        <w:t xml:space="preserve">Testing SVM with </w:t>
+      </w:r>
+      <w:r>
+        <w:rPr>
+          <w:sz w:val="28"/>
+          <w:lang w:val="en-US"/>
+        </w:rPr>
+        <w:t>RBF</w:t>
+      </w:r>
+      <w:r>
+        <w:rPr>
+          <w:sz w:val="28"/>
+          <w:lang w:val="en-US"/>
+        </w:rPr>
+        <w:t xml:space="preserve"> kernel</w:t>
+      </w:r>
+      <w:r>
+        <w:rPr>
+          <w:sz w:val="28"/>
+          <w:lang w:val="en-US"/>
+        </w:rPr>
+        <w:t xml:space="preserve"> and sigma value</w:t>
+      </w:r>
+    </w:p>
+    <w:p>
+      <w:pPr>
+        <w:rPr>
+          <w:sz w:val="24"/>
+          <w:lang w:val="en-US"/>
+        </w:rPr>
+      </w:pPr>
+      <w:r>
+        <w:rPr>
+          <w:rFonts w:cstheme="minorHAnsi"/>
+          <w:sz w:val="24"/>
+          <w:lang w:val="en-US"/>
+        </w:rPr>
+        <w:t>σ</w:t>
+      </w:r>
+      <w:r>
+        <w:rPr>
+          <w:sz w:val="24"/>
+          <w:lang w:val="en-US"/>
+        </w:rPr>
+        <w:t xml:space="preserve"> = </w:t>
+      </w:r>
+      <w:r>
+        <w:rPr>
+          <w:sz w:val="24"/>
+          <w:lang w:val="en-US"/>
+        </w:rPr>
         <w:t>2</w:t>
       </w:r>
       <w:r>
@@ -220,28 +543,51 @@
           <w:sz w:val="24"/>
           <w:lang w:val="en-US"/>
         </w:rPr>
-        <w:t xml:space="preserve"> -&gt;</w:t>
-      </w:r>
-      <w:r>
-        <w:rPr>
-          <w:sz w:val="24"/>
-          <w:lang w:val="en-US"/>
-        </w:rPr>
-        <w:t xml:space="preserve"> E</w:t>
-      </w:r>
-      <w:r>
-        <w:rPr>
-          <w:sz w:val="24"/>
-          <w:lang w:val="en-US"/>
-        </w:rPr>
-        <w:t xml:space="preserve">rror = </w:t>
-      </w:r>
-      <w:r>
-        <w:rPr>
-          <w:sz w:val="24"/>
-          <w:lang w:val="en-US"/>
-        </w:rPr>
-        <w:t>35</w:t>
+        <w:t xml:space="preserve"> -&gt; Error = 46%, SV: 100</w:t>
+      </w:r>
+    </w:p>
+    <w:p>
+      <w:pPr>
+        <w:rPr>
+          <w:sz w:val="24"/>
+          <w:lang w:val="en-US"/>
+        </w:rPr>
+      </w:pPr>
+      <w:r>
+        <w:rPr>
+          <w:rFonts w:cstheme="minorHAnsi"/>
+          <w:sz w:val="24"/>
+          <w:lang w:val="en-US"/>
+        </w:rPr>
+        <w:t>σ</w:t>
+      </w:r>
+      <w:r>
+        <w:rPr>
+          <w:sz w:val="24"/>
+          <w:lang w:val="en-US"/>
+        </w:rPr>
+        <w:t xml:space="preserve"> = </w:t>
+      </w:r>
+      <w:r>
+        <w:rPr>
+          <w:sz w:val="24"/>
+          <w:lang w:val="en-US"/>
+        </w:rPr>
+        <w:t>1</w:t>
+      </w:r>
+      <w:r>
+        <w:rPr>
+          <w:sz w:val="24"/>
+          <w:lang w:val="en-US"/>
+        </w:rPr>
+        <w:t xml:space="preserve"> -&gt; Error = </w:t>
+      </w:r>
+      <w:r>
+        <w:rPr>
+          <w:sz w:val="24"/>
+          <w:lang w:val="en-US"/>
+        </w:rPr>
+        <w:t>30</w:t>
       </w:r>
       <w:r>
         <w:rPr>
@@ -260,110 +606,345 @@
       </w:pPr>
       <w:r>
         <w:rPr>
-          <w:sz w:val="24"/>
-          <w:lang w:val="en-US"/>
-        </w:rPr>
-        <w:t xml:space="preserve">P = </w:t>
-      </w:r>
-      <w:r>
-        <w:rPr>
-          <w:sz w:val="24"/>
-          <w:lang w:val="en-US"/>
-        </w:rPr>
-        <w:t>3</w:t>
-      </w:r>
-      <w:r>
-        <w:rPr>
-          <w:sz w:val="24"/>
-          <w:lang w:val="en-US"/>
-        </w:rPr>
-        <w:t xml:space="preserve"> -&gt;</w:t>
-      </w:r>
-      <w:r>
-        <w:rPr>
-          <w:sz w:val="24"/>
+          <w:rFonts w:cstheme="minorHAnsi"/>
+          <w:sz w:val="24"/>
+          <w:lang w:val="en-US"/>
+        </w:rPr>
+        <w:t>σ</w:t>
+      </w:r>
+      <w:r>
+        <w:rPr>
+          <w:sz w:val="24"/>
+          <w:lang w:val="en-US"/>
+        </w:rPr>
+        <w:t xml:space="preserve"> = </w:t>
+      </w:r>
+      <w:r>
+        <w:rPr>
+          <w:sz w:val="24"/>
+          <w:lang w:val="en-US"/>
+        </w:rPr>
+        <w:t>0.7</w:t>
+      </w:r>
+      <w:r>
+        <w:rPr>
+          <w:sz w:val="24"/>
+          <w:lang w:val="en-US"/>
+        </w:rPr>
+        <w:t xml:space="preserve"> -&gt; Error = </w:t>
+      </w:r>
+      <w:r>
+        <w:rPr>
+          <w:sz w:val="24"/>
+          <w:lang w:val="en-US"/>
+        </w:rPr>
+        <w:t>6</w:t>
+      </w:r>
+      <w:r>
+        <w:rPr>
+          <w:sz w:val="24"/>
+          <w:lang w:val="en-US"/>
+        </w:rPr>
+        <w:t xml:space="preserve">%, SV: </w:t>
+      </w:r>
+      <w:r>
+        <w:rPr>
+          <w:sz w:val="24"/>
+          <w:lang w:val="en-US"/>
+        </w:rPr>
+        <w:t>98</w:t>
+      </w:r>
+    </w:p>
+    <w:p>
+      <w:pPr>
+        <w:rPr>
+          <w:sz w:val="24"/>
+          <w:lang w:val="en-US"/>
+        </w:rPr>
+      </w:pPr>
+      <w:r>
+        <w:rPr>
+          <w:rFonts w:cstheme="minorHAnsi"/>
+          <w:sz w:val="24"/>
+          <w:lang w:val="en-US"/>
+        </w:rPr>
+        <w:t>σ</w:t>
+      </w:r>
+      <w:r>
+        <w:rPr>
+          <w:sz w:val="24"/>
+          <w:lang w:val="en-US"/>
+        </w:rPr>
+        <w:t xml:space="preserve"> = </w:t>
+      </w:r>
+      <w:r>
+        <w:rPr>
+          <w:sz w:val="24"/>
+          <w:lang w:val="en-US"/>
+        </w:rPr>
+        <w:t>0.</w:t>
+      </w:r>
+      <w:r>
+        <w:rPr>
+          <w:sz w:val="24"/>
+          <w:lang w:val="en-US"/>
+        </w:rPr>
+        <w:t xml:space="preserve">5 </w:t>
+      </w:r>
+      <w:r>
+        <w:rPr>
+          <w:sz w:val="24"/>
+          <w:lang w:val="en-US"/>
+        </w:rPr>
+        <w:t xml:space="preserve">-&gt; Error = </w:t>
+      </w:r>
+      <w:r>
+        <w:rPr>
+          <w:sz w:val="24"/>
+          <w:lang w:val="en-US"/>
+        </w:rPr>
+        <w:t>0</w:t>
+      </w:r>
+      <w:r>
+        <w:rPr>
+          <w:sz w:val="24"/>
+          <w:lang w:val="en-US"/>
+        </w:rPr>
+        <w:t xml:space="preserve">%, SV: </w:t>
+      </w:r>
+      <w:r>
+        <w:rPr>
+          <w:sz w:val="24"/>
+          <w:lang w:val="en-US"/>
+        </w:rPr>
+        <w:t>98</w:t>
+      </w:r>
+    </w:p>
+    <w:p>
+      <w:pPr>
+        <w:rPr>
+          <w:sz w:val="24"/>
+          <w:lang w:val="en-US"/>
+        </w:rPr>
+      </w:pPr>
+      <w:r>
+        <w:rPr>
+          <w:rFonts w:cstheme="minorHAnsi"/>
+          <w:sz w:val="24"/>
+          <w:lang w:val="en-US"/>
+        </w:rPr>
+        <w:t>σ</w:t>
+      </w:r>
+      <w:r>
+        <w:rPr>
+          <w:sz w:val="24"/>
+          <w:lang w:val="en-US"/>
+        </w:rPr>
+        <w:t xml:space="preserve"> = </w:t>
+      </w:r>
+      <w:r>
+        <w:rPr>
+          <w:sz w:val="24"/>
+          <w:lang w:val="en-US"/>
+        </w:rPr>
+        <w:t>0.</w:t>
+      </w:r>
+      <w:r>
+        <w:rPr>
+          <w:sz w:val="24"/>
+          <w:lang w:val="en-US"/>
+        </w:rPr>
+        <w:t xml:space="preserve">1 </w:t>
+      </w:r>
+      <w:r>
+        <w:rPr>
+          <w:sz w:val="24"/>
+          <w:lang w:val="en-US"/>
+        </w:rPr>
+        <w:t xml:space="preserve">-&gt; Error = </w:t>
+      </w:r>
+      <w:r>
+        <w:rPr>
+          <w:sz w:val="24"/>
+          <w:lang w:val="en-US"/>
+        </w:rPr>
+        <w:t>0</w:t>
+      </w:r>
+      <w:r>
+        <w:rPr>
+          <w:sz w:val="24"/>
+          <w:lang w:val="en-US"/>
+        </w:rPr>
+        <w:t>%, SV: 100</w:t>
+      </w:r>
+    </w:p>
+    <w:p>
+      <w:pPr>
+        <w:rPr>
+          <w:sz w:val="24"/>
+          <w:lang w:val="en-US"/>
+        </w:rPr>
+      </w:pPr>
+      <w:r>
+        <w:rPr>
+          <w:rFonts w:cstheme="minorHAnsi"/>
+          <w:sz w:val="24"/>
+          <w:lang w:val="en-US"/>
+        </w:rPr>
+        <w:t>σ</w:t>
+      </w:r>
+      <w:r>
+        <w:rPr>
+          <w:sz w:val="24"/>
+          <w:lang w:val="en-US"/>
+        </w:rPr>
+        <w:t xml:space="preserve"> = </w:t>
+      </w:r>
+      <w:r>
+        <w:rPr>
+          <w:sz w:val="24"/>
+          <w:lang w:val="en-US"/>
+        </w:rPr>
+        <w:t>0.</w:t>
+      </w:r>
+      <w:r>
+        <w:rPr>
+          <w:sz w:val="24"/>
+          <w:lang w:val="en-US"/>
+        </w:rPr>
+        <w:t>0</w:t>
+      </w:r>
+      <w:r>
+        <w:rPr>
+          <w:sz w:val="24"/>
+          <w:lang w:val="en-US"/>
+        </w:rPr>
+        <w:t xml:space="preserve">1 </w:t>
+      </w:r>
+      <w:r>
+        <w:rPr>
+          <w:sz w:val="24"/>
+          <w:lang w:val="en-US"/>
+        </w:rPr>
+        <w:t xml:space="preserve">-&gt; Error = </w:t>
+      </w:r>
+      <w:r>
+        <w:rPr>
+          <w:sz w:val="24"/>
+          <w:lang w:val="en-US"/>
+        </w:rPr>
+        <w:t>0</w:t>
+      </w:r>
+      <w:r>
+        <w:rPr>
+          <w:sz w:val="24"/>
+          <w:lang w:val="en-US"/>
+        </w:rPr>
+        <w:t>%, SV: 100</w:t>
+      </w:r>
+    </w:p>
+    <w:p>
+      <w:pPr>
+        <w:rPr>
+          <w:sz w:val="24"/>
+          <w:lang w:val="en-US"/>
+        </w:rPr>
+      </w:pPr>
+    </w:p>
+    <w:p>
+      <w:pPr>
+        <w:rPr>
+          <w:sz w:val="24"/>
+          <w:lang w:val="en-US"/>
+        </w:rPr>
+      </w:pPr>
+    </w:p>
+    <w:p>
+      <w:pPr>
+        <w:rPr>
+          <w:sz w:val="28"/>
+          <w:lang w:val="en-US"/>
+        </w:rPr>
+      </w:pPr>
+      <w:r>
+        <w:rPr>
+          <w:sz w:val="28"/>
+          <w:lang w:val="en-US"/>
+        </w:rPr>
+        <w:lastRenderedPageBreak/>
+        <w:t>4.3</w:t>
+      </w:r>
+      <w:r>
+        <w:rPr>
+          <w:sz w:val="28"/>
+          <w:lang w:val="en-US"/>
+        </w:rPr>
+        <w:t xml:space="preserve"> -</w:t>
+      </w:r>
+      <w:r>
+        <w:rPr>
+          <w:sz w:val="28"/>
           <w:lang w:val="en-US"/>
         </w:rPr>
         <w:t xml:space="preserve"> </w:t>
       </w:r>
       <w:r>
         <w:rPr>
-          <w:sz w:val="24"/>
-          <w:lang w:val="en-US"/>
-        </w:rPr>
-        <w:t>Error = 35%, SV:</w:t>
-      </w:r>
-      <w:r>
-        <w:rPr>
-          <w:sz w:val="24"/>
-          <w:lang w:val="en-US"/>
-        </w:rPr>
-        <w:t xml:space="preserve"> 99</w:t>
-      </w:r>
-    </w:p>
-    <w:p>
-      <w:pPr>
-        <w:rPr>
-          <w:sz w:val="24"/>
-          <w:lang w:val="en-US"/>
-        </w:rPr>
-      </w:pPr>
-      <w:r>
-        <w:rPr>
-          <w:sz w:val="24"/>
-          <w:lang w:val="en-US"/>
-        </w:rPr>
-        <w:t xml:space="preserve">P = </w:t>
-      </w:r>
-      <w:r>
-        <w:rPr>
-          <w:sz w:val="24"/>
-          <w:lang w:val="en-US"/>
-        </w:rPr>
-        <w:t>4</w:t>
-      </w:r>
-      <w:r>
-        <w:rPr>
-          <w:sz w:val="24"/>
-          <w:lang w:val="en-US"/>
-        </w:rPr>
-        <w:t xml:space="preserve"> -&gt; Error = </w:t>
-      </w:r>
-      <w:r>
-        <w:rPr>
-          <w:sz w:val="24"/>
-          <w:lang w:val="en-US"/>
-        </w:rPr>
-        <w:t>20</w:t>
-      </w:r>
-      <w:r>
-        <w:rPr>
-          <w:sz w:val="24"/>
-          <w:lang w:val="en-US"/>
-        </w:rPr>
-        <w:t xml:space="preserve">%, SV: </w:t>
-      </w:r>
-      <w:r>
-        <w:rPr>
-          <w:sz w:val="24"/>
-          <w:lang w:val="en-US"/>
-        </w:rPr>
-        <w:t xml:space="preserve"> 83</w:t>
-      </w:r>
-    </w:p>
-    <w:p>
-      <w:pPr>
-        <w:rPr>
-          <w:sz w:val="24"/>
-          <w:lang w:val="en-US"/>
-        </w:rPr>
-      </w:pPr>
-      <w:r>
-        <w:rPr>
-          <w:sz w:val="24"/>
-          <w:lang w:val="en-US"/>
-        </w:rPr>
-        <w:t xml:space="preserve">P = </w:t>
+          <w:sz w:val="28"/>
+          <w:lang w:val="en-US"/>
+        </w:rPr>
+        <w:t xml:space="preserve">Testing SVM with </w:t>
+      </w:r>
+      <w:r>
+        <w:rPr>
+          <w:sz w:val="28"/>
+          <w:lang w:val="en-US"/>
+        </w:rPr>
+        <w:t>RBF</w:t>
+      </w:r>
+      <w:r>
+        <w:rPr>
+          <w:sz w:val="28"/>
+          <w:lang w:val="en-US"/>
+        </w:rPr>
+        <w:t xml:space="preserve"> kernel</w:t>
+      </w:r>
+      <w:r>
+        <w:rPr>
+          <w:sz w:val="28"/>
+          <w:lang w:val="en-US"/>
+        </w:rPr>
+        <w:t xml:space="preserve"> and sigma value</w:t>
+      </w:r>
+      <w:r>
+        <w:rPr>
+          <w:sz w:val="28"/>
+          <w:lang w:val="en-US"/>
+        </w:rPr>
+        <w:t xml:space="preserve"> W/Box Constraint</w:t>
+      </w:r>
+    </w:p>
+    <w:p>
+      <w:pPr>
+        <w:rPr>
+          <w:sz w:val="24"/>
+          <w:lang w:val="en-US"/>
+        </w:rPr>
+      </w:pPr>
+      <w:r>
+        <w:rPr>
+          <w:rFonts w:cstheme="minorHAnsi"/>
+          <w:sz w:val="24"/>
+          <w:lang w:val="en-US"/>
+        </w:rPr>
+        <w:t>σ</w:t>
+      </w:r>
+      <w:r>
+        <w:rPr>
+          <w:sz w:val="24"/>
+          <w:lang w:val="en-US"/>
+        </w:rPr>
+        <w:t xml:space="preserve"> = </w:t>
       </w:r>
       <w:r>
         <w:rPr>
@@ -377,64 +958,58 @@
           <w:sz w:val="24"/>
           <w:lang w:val="en-US"/>
         </w:rPr>
-        <w:t xml:space="preserve"> -&gt; Error = </w:t>
-      </w:r>
-      <w:r>
-        <w:rPr>
-          <w:sz w:val="24"/>
-          <w:lang w:val="en-US"/>
-        </w:rPr>
-        <w:t>14</w:t>
-      </w:r>
-      <w:r>
-        <w:rPr>
-          <w:sz w:val="24"/>
-          <w:lang w:val="en-US"/>
-        </w:rPr>
-        <w:t xml:space="preserve">%, SV: </w:t>
-      </w:r>
-      <w:r>
-        <w:rPr>
-          <w:sz w:val="24"/>
-          <w:lang w:val="en-US"/>
-        </w:rPr>
-        <w:t xml:space="preserve"> </w:t>
-      </w:r>
-      <w:r>
-        <w:rPr>
-          <w:sz w:val="24"/>
-          <w:lang w:val="en-US"/>
-        </w:rPr>
-        <w:t>93</w:t>
-      </w:r>
-    </w:p>
-    <w:p>
-      <w:pPr>
-        <w:rPr>
-          <w:sz w:val="24"/>
-          <w:lang w:val="en-US"/>
-        </w:rPr>
-      </w:pPr>
-      <w:r>
-        <w:rPr>
-          <w:sz w:val="24"/>
-          <w:lang w:val="en-US"/>
-        </w:rPr>
-        <w:t xml:space="preserve">P = </w:t>
-      </w:r>
-      <w:r>
-        <w:rPr>
-          <w:sz w:val="24"/>
-          <w:lang w:val="en-US"/>
-        </w:rPr>
-        <w:t>6</w:t>
-      </w:r>
-      <w:r>
-        <w:rPr>
-          <w:sz w:val="24"/>
-          <w:lang w:val="en-US"/>
-        </w:rPr>
-        <w:t xml:space="preserve"> -&gt; Error = </w:t>
+        <w:t xml:space="preserve"> -&gt; SV: </w:t>
+      </w:r>
+      <w:r>
+        <w:rPr>
+          <w:sz w:val="24"/>
+          <w:lang w:val="en-US"/>
+        </w:rPr>
+        <w:t>12</w:t>
+      </w:r>
+    </w:p>
+    <w:p>
+      <w:pPr>
+        <w:rPr>
+          <w:sz w:val="24"/>
+          <w:lang w:val="en-US"/>
+        </w:rPr>
+      </w:pPr>
+      <w:r>
+        <w:rPr>
+          <w:rFonts w:cstheme="minorHAnsi"/>
+          <w:sz w:val="24"/>
+          <w:lang w:val="en-US"/>
+        </w:rPr>
+        <w:t>σ</w:t>
+      </w:r>
+      <w:r>
+        <w:rPr>
+          <w:sz w:val="24"/>
+          <w:lang w:val="en-US"/>
+        </w:rPr>
+        <w:t xml:space="preserve"> = </w:t>
+      </w:r>
+      <w:r>
+        <w:rPr>
+          <w:sz w:val="24"/>
+          <w:lang w:val="en-US"/>
+        </w:rPr>
+        <w:t>2</w:t>
+      </w:r>
+      <w:r>
+        <w:rPr>
+          <w:sz w:val="24"/>
+          <w:lang w:val="en-US"/>
+        </w:rPr>
+        <w:t xml:space="preserve"> -&gt; SV: </w:t>
+      </w:r>
+      <w:r>
+        <w:rPr>
+          <w:sz w:val="24"/>
+          <w:lang w:val="en-US"/>
+        </w:rPr>
+        <w:t>1</w:t>
       </w:r>
       <w:r>
         <w:rPr>
@@ -443,167 +1018,142 @@
         </w:rPr>
         <w:t>0</w:t>
       </w:r>
-      <w:r>
-        <w:rPr>
-          <w:sz w:val="24"/>
-          <w:lang w:val="en-US"/>
-        </w:rPr>
-        <w:t xml:space="preserve">%, SV: </w:t>
-      </w:r>
-      <w:r>
-        <w:rPr>
-          <w:sz w:val="24"/>
-          <w:lang w:val="en-US"/>
-        </w:rPr>
-        <w:t xml:space="preserve"> </w:t>
-      </w:r>
-      <w:r>
-        <w:rPr>
-          <w:sz w:val="24"/>
-          <w:lang w:val="en-US"/>
-        </w:rPr>
-        <w:t>77</w:t>
-      </w:r>
-    </w:p>
-    <w:p>
-      <w:pPr>
-        <w:rPr>
-          <w:sz w:val="24"/>
-          <w:lang w:val="en-US"/>
-        </w:rPr>
-      </w:pPr>
-      <w:r>
-        <w:rPr>
-          <w:sz w:val="24"/>
-          <w:lang w:val="en-US"/>
-        </w:rPr>
-        <w:t xml:space="preserve">P = </w:t>
-      </w:r>
-      <w:r>
-        <w:rPr>
-          <w:sz w:val="24"/>
-          <w:lang w:val="en-US"/>
-        </w:rPr>
-        <w:t>7</w:t>
-      </w:r>
-      <w:r>
-        <w:rPr>
-          <w:sz w:val="24"/>
-          <w:lang w:val="en-US"/>
-        </w:rPr>
-        <w:t xml:space="preserve"> -&gt; Error = </w:t>
-      </w:r>
-      <w:r>
-        <w:rPr>
-          <w:sz w:val="24"/>
-          <w:lang w:val="en-US"/>
-        </w:rPr>
-        <w:t>0</w:t>
-      </w:r>
-      <w:r>
-        <w:rPr>
-          <w:sz w:val="24"/>
-          <w:lang w:val="en-US"/>
-        </w:rPr>
-        <w:t xml:space="preserve">%, SV: </w:t>
-      </w:r>
-      <w:r>
-        <w:rPr>
-          <w:sz w:val="24"/>
-          <w:lang w:val="en-US"/>
-        </w:rPr>
-        <w:t xml:space="preserve"> </w:t>
-      </w:r>
-      <w:r>
-        <w:rPr>
-          <w:sz w:val="24"/>
-          <w:lang w:val="en-US"/>
-        </w:rPr>
-        <w:t>91</w:t>
-      </w:r>
-    </w:p>
-    <w:p>
-      <w:pPr>
-        <w:rPr>
-          <w:sz w:val="24"/>
-          <w:lang w:val="en-US"/>
-        </w:rPr>
-      </w:pPr>
-    </w:p>
-    <w:p>
-      <w:pPr>
-        <w:rPr>
-          <w:sz w:val="28"/>
-          <w:lang w:val="en-US"/>
-        </w:rPr>
-      </w:pPr>
-      <w:r>
-        <w:rPr>
-          <w:sz w:val="28"/>
-          <w:lang w:val="en-US"/>
-        </w:rPr>
-        <w:t>4.2</w:t>
-      </w:r>
-      <w:r>
-        <w:rPr>
-          <w:sz w:val="28"/>
-          <w:lang w:val="en-US"/>
-        </w:rPr>
-        <w:t xml:space="preserve"> - </w:t>
-      </w:r>
-      <w:r>
-        <w:rPr>
-          <w:sz w:val="28"/>
-          <w:lang w:val="en-US"/>
-        </w:rPr>
-        <w:t xml:space="preserve">Testing SVM with </w:t>
-      </w:r>
-      <w:r>
-        <w:rPr>
-          <w:sz w:val="28"/>
-          <w:lang w:val="en-US"/>
-        </w:rPr>
-        <w:t>RBF</w:t>
+    </w:p>
+    <w:p>
+      <w:pPr>
+        <w:rPr>
+          <w:sz w:val="24"/>
+          <w:lang w:val="en-US"/>
+        </w:rPr>
+      </w:pPr>
+      <w:r>
+        <w:rPr>
+          <w:rFonts w:cstheme="minorHAnsi"/>
+          <w:sz w:val="24"/>
+          <w:lang w:val="en-US"/>
+        </w:rPr>
+        <w:t>σ</w:t>
+      </w:r>
+      <w:r>
+        <w:rPr>
+          <w:sz w:val="24"/>
+          <w:lang w:val="en-US"/>
+        </w:rPr>
+        <w:t xml:space="preserve"> = </w:t>
+      </w:r>
+      <w:r>
+        <w:rPr>
+          <w:sz w:val="24"/>
+          <w:lang w:val="en-US"/>
+        </w:rPr>
+        <w:t>1</w:t>
+      </w:r>
+      <w:r>
+        <w:rPr>
+          <w:sz w:val="24"/>
+          <w:lang w:val="en-US"/>
+        </w:rPr>
+        <w:t xml:space="preserve"> -&gt; SV: </w:t>
+      </w:r>
+      <w:r>
+        <w:rPr>
+          <w:sz w:val="24"/>
+          <w:lang w:val="en-US"/>
+        </w:rPr>
+        <w:t>10</w:t>
+      </w:r>
+    </w:p>
+    <w:p>
+      <w:pPr>
+        <w:rPr>
+          <w:sz w:val="24"/>
+          <w:lang w:val="en-US"/>
+        </w:rPr>
+      </w:pPr>
+      <w:r>
+        <w:rPr>
+          <w:rFonts w:cstheme="minorHAnsi"/>
+          <w:sz w:val="24"/>
+          <w:lang w:val="en-US"/>
+        </w:rPr>
+        <w:t>σ</w:t>
+      </w:r>
+      <w:r>
+        <w:rPr>
+          <w:sz w:val="24"/>
+          <w:lang w:val="en-US"/>
+        </w:rPr>
+        <w:t xml:space="preserve"> = </w:t>
+      </w:r>
+      <w:r>
+        <w:rPr>
+          <w:sz w:val="24"/>
+          <w:lang w:val="en-US"/>
+        </w:rPr>
+        <w:t>0.5</w:t>
+      </w:r>
+      <w:r>
+        <w:rPr>
+          <w:sz w:val="24"/>
+          <w:lang w:val="en-US"/>
+        </w:rPr>
+        <w:t xml:space="preserve"> -&gt; SV:</w:t>
+      </w:r>
+      <w:r>
+        <w:rPr>
+          <w:sz w:val="24"/>
+          <w:lang w:val="en-US"/>
+        </w:rPr>
+        <w:t xml:space="preserve"> 23</w:t>
+      </w:r>
+    </w:p>
+    <w:p>
+      <w:pPr>
+        <w:rPr>
+          <w:sz w:val="24"/>
+          <w:lang w:val="en-US"/>
+        </w:rPr>
+      </w:pPr>
+    </w:p>
+    <w:p>
+      <w:pPr>
+        <w:rPr>
+          <w:sz w:val="28"/>
+          <w:lang w:val="en-US"/>
+        </w:rPr>
+      </w:pPr>
+      <w:r>
+        <w:rPr>
+          <w:sz w:val="28"/>
+          <w:lang w:val="en-US"/>
+        </w:rPr>
+        <w:t>4.4</w:t>
+      </w:r>
+    </w:p>
+    <w:p>
+      <w:pPr>
+        <w:rPr>
+          <w:sz w:val="24"/>
+          <w:lang w:val="en-US"/>
+        </w:rPr>
+      </w:pPr>
+      <w:r>
+        <w:rPr>
+          <w:sz w:val="24"/>
+          <w:lang w:val="en-US"/>
+        </w:rPr>
+        <w:t>17 SV</w:t>
       </w:r>
       <w:bookmarkStart w:id="0" w:name="_GoBack"/>
       <w:bookmarkEnd w:id="0"/>
-      <w:r>
-        <w:rPr>
-          <w:sz w:val="28"/>
-          <w:lang w:val="en-US"/>
-        </w:rPr>
-        <w:t xml:space="preserve"> kernel</w:t>
-      </w:r>
-    </w:p>
-    <w:p>
-      <w:pPr>
-        <w:rPr>
-          <w:sz w:val="28"/>
-          <w:lang w:val="en-US"/>
-        </w:rPr>
-      </w:pPr>
-      <w:r>
-        <w:rPr>
-          <w:sz w:val="28"/>
-          <w:lang w:val="en-US"/>
-        </w:rPr>
-        <w:t>4.3</w:t>
-      </w:r>
-    </w:p>
-    <w:p>
-      <w:pPr>
-        <w:rPr>
-          <w:sz w:val="28"/>
-          <w:lang w:val="en-US"/>
-        </w:rPr>
-      </w:pPr>
-      <w:r>
-        <w:rPr>
-          <w:sz w:val="28"/>
-          <w:lang w:val="en-US"/>
-        </w:rPr>
-        <w:t>4.4</w:t>
-      </w:r>
+    </w:p>
+    <w:p>
+      <w:pPr>
+        <w:rPr>
+          <w:sz w:val="28"/>
+          <w:lang w:val="en-US"/>
+        </w:rPr>
+      </w:pPr>
     </w:p>
     <w:p>
       <w:pPr>

</xml_diff>